<commit_message>
draft report - 4
--Need to add solr stats
--screenshots of webpage
</commit_message>
<xml_diff>
--- a/misc/docs/Project report/OrangeHummer_report.docx
+++ b/misc/docs/Project report/OrangeHummer_report.docx
@@ -97,7 +97,7 @@
                                 </w:r>
                                 <w:proofErr w:type="spellStart"/>
                                 <w:r>
-                                  <w:t>Palaniappan</w:t>
+                                  <w:t>Angad</w:t>
                                 </w:r>
                                 <w:proofErr w:type="spellEnd"/>
                                 <w:r>
@@ -105,7 +105,7 @@
                                 </w:r>
                                 <w:proofErr w:type="spellStart"/>
                                 <w:r>
-                                  <w:t>Meiyappan</w:t>
+                                  <w:t>Gadre</w:t>
                                 </w:r>
                                 <w:proofErr w:type="spellEnd"/>
                                 <w:r>
@@ -129,6 +129,22 @@
                                 </w:r>
                                 <w:proofErr w:type="spellStart"/>
                                 <w:r>
+                                  <w:t>Palaniappan</w:t>
+                                </w:r>
+                                <w:proofErr w:type="spellEnd"/>
+                                <w:r>
+                                  <w:t xml:space="preserve"> </w:t>
+                                </w:r>
+                                <w:proofErr w:type="spellStart"/>
+                                <w:r>
+                                  <w:t>Meiyappan</w:t>
+                                </w:r>
+                                <w:proofErr w:type="spellEnd"/>
+                                <w:r>
+                                  <w:t xml:space="preserve"> &amp; </w:t>
+                                </w:r>
+                                <w:proofErr w:type="spellStart"/>
+                                <w:r>
                                   <w:t>Vinoth</w:t>
                                 </w:r>
                                 <w:proofErr w:type="spellEnd"/>
@@ -138,22 +154,6 @@
                                 <w:proofErr w:type="spellStart"/>
                                 <w:r>
                                   <w:t>Selvaraju</w:t>
-                                </w:r>
-                                <w:proofErr w:type="spellEnd"/>
-                                <w:r>
-                                  <w:t xml:space="preserve"> &amp; </w:t>
-                                </w:r>
-                                <w:proofErr w:type="spellStart"/>
-                                <w:r>
-                                  <w:t>Angad</w:t>
-                                </w:r>
-                                <w:proofErr w:type="spellEnd"/>
-                                <w:r>
-                                  <w:t xml:space="preserve"> </w:t>
-                                </w:r>
-                                <w:proofErr w:type="spellStart"/>
-                                <w:r>
-                                  <w:t>Gadre</w:t>
                                 </w:r>
                                 <w:proofErr w:type="spellEnd"/>
                               </w:p>
@@ -242,7 +242,7 @@
                           </w:r>
                           <w:proofErr w:type="spellStart"/>
                           <w:r>
-                            <w:t>Palaniappan</w:t>
+                            <w:t>Angad</w:t>
                           </w:r>
                           <w:proofErr w:type="spellEnd"/>
                           <w:r>
@@ -250,7 +250,7 @@
                           </w:r>
                           <w:proofErr w:type="spellStart"/>
                           <w:r>
-                            <w:t>Meiyappan</w:t>
+                            <w:t>Gadre</w:t>
                           </w:r>
                           <w:proofErr w:type="spellEnd"/>
                           <w:r>
@@ -274,6 +274,22 @@
                           </w:r>
                           <w:proofErr w:type="spellStart"/>
                           <w:r>
+                            <w:t>Palaniappan</w:t>
+                          </w:r>
+                          <w:proofErr w:type="spellEnd"/>
+                          <w:r>
+                            <w:t xml:space="preserve"> </w:t>
+                          </w:r>
+                          <w:proofErr w:type="spellStart"/>
+                          <w:r>
+                            <w:t>Meiyappan</w:t>
+                          </w:r>
+                          <w:proofErr w:type="spellEnd"/>
+                          <w:r>
+                            <w:t xml:space="preserve"> &amp; </w:t>
+                          </w:r>
+                          <w:proofErr w:type="spellStart"/>
+                          <w:r>
                             <w:t>Vinoth</w:t>
                           </w:r>
                           <w:proofErr w:type="spellEnd"/>
@@ -283,22 +299,6 @@
                           <w:proofErr w:type="spellStart"/>
                           <w:r>
                             <w:t>Selvaraju</w:t>
-                          </w:r>
-                          <w:proofErr w:type="spellEnd"/>
-                          <w:r>
-                            <w:t xml:space="preserve"> &amp; </w:t>
-                          </w:r>
-                          <w:proofErr w:type="spellStart"/>
-                          <w:r>
-                            <w:t>Angad</w:t>
-                          </w:r>
-                          <w:proofErr w:type="spellEnd"/>
-                          <w:r>
-                            <w:t xml:space="preserve"> </w:t>
-                          </w:r>
-                          <w:proofErr w:type="spellStart"/>
-                          <w:r>
-                            <w:t>Gadre</w:t>
                           </w:r>
                           <w:proofErr w:type="spellEnd"/>
                         </w:p>
@@ -1392,21 +1392,534 @@
             </w:rPr>
             <w:fldChar w:fldCharType="end"/>
           </w:r>
+          <w:r>
+            <w:rPr>
+              <w:bCs/>
+              <w:noProof/>
+              <w:sz w:val="24"/>
+            </w:rPr>
+            <w:t>7.</w:t>
+          </w:r>
+          <w:r>
+            <w:rPr>
+              <w:b/>
+              <w:bCs/>
+              <w:noProof/>
+              <w:sz w:val="24"/>
+            </w:rPr>
+            <w:t xml:space="preserve">    </w:t>
+          </w:r>
+          <w:r>
+            <w:rPr>
+              <w:bCs/>
+              <w:noProof/>
+              <w:sz w:val="24"/>
+            </w:rPr>
+            <w:t>References ……………………………………………………………………………………………………….17</w:t>
+          </w:r>
+          <w:r>
+            <w:rPr>
+              <w:b/>
+              <w:bCs/>
+              <w:noProof/>
+              <w:sz w:val="24"/>
+            </w:rPr>
+            <w:t xml:space="preserve">  </w:t>
+          </w:r>
         </w:p>
       </w:sdtContent>
     </w:sdt>
     <w:p>
       <w:pPr>
+        <w:pStyle w:val="TableofFigures"/>
+        <w:tabs>
+          <w:tab w:val="right" w:leader="dot" w:pos="8630"/>
+        </w:tabs>
+        <w:rPr>
+          <w:rFonts w:eastAsiaTheme="minorEastAsia"/>
+          <w:noProof/>
+          <w:color w:val="auto"/>
+          <w:sz w:val="22"/>
+          <w:szCs w:val="22"/>
+          <w:lang w:eastAsia="en-US"/>
+        </w:rPr>
+      </w:pPr>
+      <w:r>
         <w:rPr>
           <w:rStyle w:val="Heading1Char"/>
           <w:sz w:val="36"/>
           <w:u w:val="single"/>
         </w:rPr>
-      </w:pPr>
+        <w:fldChar w:fldCharType="begin"/>
+      </w:r>
       <w:r>
         <w:rPr>
           <w:rStyle w:val="Heading1Char"/>
           <w:sz w:val="36"/>
+          <w:u w:val="single"/>
+        </w:rPr>
+        <w:instrText xml:space="preserve"> TOC \h \z \c "Figure" </w:instrText>
+      </w:r>
+      <w:r>
+        <w:rPr>
+          <w:rStyle w:val="Heading1Char"/>
+          <w:sz w:val="36"/>
+          <w:u w:val="single"/>
+        </w:rPr>
+        <w:fldChar w:fldCharType="separate"/>
+      </w:r>
+      <w:hyperlink w:anchor="_Toc373762711" w:history="1">
+        <w:r>
+          <w:rPr>
+            <w:rStyle w:val="Hyperlink"/>
+            <w:noProof/>
+          </w:rPr>
+          <w:t>Figure 1: System Diagram</w:t>
+        </w:r>
+        <w:r>
+          <w:rPr>
+            <w:noProof/>
+            <w:webHidden/>
+          </w:rPr>
+          <w:tab/>
+        </w:r>
+        <w:r>
+          <w:rPr>
+            <w:noProof/>
+            <w:webHidden/>
+          </w:rPr>
+          <w:fldChar w:fldCharType="begin"/>
+        </w:r>
+        <w:r>
+          <w:rPr>
+            <w:noProof/>
+            <w:webHidden/>
+          </w:rPr>
+          <w:instrText xml:space="preserve"> PAGEREF _Toc373762711 \h </w:instrText>
+        </w:r>
+        <w:r>
+          <w:rPr>
+            <w:noProof/>
+            <w:webHidden/>
+          </w:rPr>
+        </w:r>
+        <w:r>
+          <w:rPr>
+            <w:noProof/>
+            <w:webHidden/>
+          </w:rPr>
+          <w:fldChar w:fldCharType="separate"/>
+        </w:r>
+        <w:r>
+          <w:rPr>
+            <w:noProof/>
+            <w:webHidden/>
+          </w:rPr>
+          <w:t>5</w:t>
+        </w:r>
+        <w:r>
+          <w:rPr>
+            <w:noProof/>
+            <w:webHidden/>
+          </w:rPr>
+          <w:fldChar w:fldCharType="end"/>
+        </w:r>
+      </w:hyperlink>
+    </w:p>
+    <w:p>
+      <w:pPr>
+        <w:pStyle w:val="TableofFigures"/>
+        <w:tabs>
+          <w:tab w:val="right" w:leader="dot" w:pos="8630"/>
+        </w:tabs>
+        <w:rPr>
+          <w:rFonts w:eastAsiaTheme="minorEastAsia"/>
+          <w:noProof/>
+          <w:color w:val="auto"/>
+          <w:sz w:val="22"/>
+          <w:szCs w:val="22"/>
+          <w:lang w:eastAsia="en-US"/>
+        </w:rPr>
+      </w:pPr>
+      <w:hyperlink w:anchor="_Toc373762712" w:history="1">
+        <w:r>
+          <w:rPr>
+            <w:rStyle w:val="Hyperlink"/>
+            <w:noProof/>
+          </w:rPr>
+          <w:t>Figure 2: Q&amp;A Opening webpage</w:t>
+        </w:r>
+        <w:r>
+          <w:rPr>
+            <w:noProof/>
+            <w:webHidden/>
+          </w:rPr>
+          <w:tab/>
+        </w:r>
+        <w:r>
+          <w:rPr>
+            <w:noProof/>
+            <w:webHidden/>
+          </w:rPr>
+          <w:fldChar w:fldCharType="begin"/>
+        </w:r>
+        <w:r>
+          <w:rPr>
+            <w:noProof/>
+            <w:webHidden/>
+          </w:rPr>
+          <w:instrText xml:space="preserve"> PAGEREF _Toc373762712 \h </w:instrText>
+        </w:r>
+        <w:r>
+          <w:rPr>
+            <w:noProof/>
+            <w:webHidden/>
+          </w:rPr>
+        </w:r>
+        <w:r>
+          <w:rPr>
+            <w:noProof/>
+            <w:webHidden/>
+          </w:rPr>
+          <w:fldChar w:fldCharType="separate"/>
+        </w:r>
+        <w:r>
+          <w:rPr>
+            <w:noProof/>
+            <w:webHidden/>
+          </w:rPr>
+          <w:t>11</w:t>
+        </w:r>
+        <w:r>
+          <w:rPr>
+            <w:noProof/>
+            <w:webHidden/>
+          </w:rPr>
+          <w:fldChar w:fldCharType="end"/>
+        </w:r>
+      </w:hyperlink>
+    </w:p>
+    <w:p>
+      <w:pPr>
+        <w:pStyle w:val="TableofFigures"/>
+        <w:tabs>
+          <w:tab w:val="right" w:leader="dot" w:pos="8630"/>
+        </w:tabs>
+        <w:rPr>
+          <w:rFonts w:eastAsiaTheme="minorEastAsia"/>
+          <w:noProof/>
+          <w:color w:val="auto"/>
+          <w:sz w:val="22"/>
+          <w:szCs w:val="22"/>
+          <w:lang w:eastAsia="en-US"/>
+        </w:rPr>
+      </w:pPr>
+      <w:hyperlink w:anchor="_Toc373762713" w:history="1">
+        <w:r>
+          <w:rPr>
+            <w:rStyle w:val="Hyperlink"/>
+            <w:noProof/>
+          </w:rPr>
+          <w:t>Figure 3: Question filters</w:t>
+        </w:r>
+        <w:r>
+          <w:rPr>
+            <w:noProof/>
+            <w:webHidden/>
+          </w:rPr>
+          <w:tab/>
+        </w:r>
+        <w:r>
+          <w:rPr>
+            <w:noProof/>
+            <w:webHidden/>
+          </w:rPr>
+          <w:fldChar w:fldCharType="begin"/>
+        </w:r>
+        <w:r>
+          <w:rPr>
+            <w:noProof/>
+            <w:webHidden/>
+          </w:rPr>
+          <w:instrText xml:space="preserve"> PAGEREF _Toc373762713 \h </w:instrText>
+        </w:r>
+        <w:r>
+          <w:rPr>
+            <w:noProof/>
+            <w:webHidden/>
+          </w:rPr>
+        </w:r>
+        <w:r>
+          <w:rPr>
+            <w:noProof/>
+            <w:webHidden/>
+          </w:rPr>
+          <w:fldChar w:fldCharType="separate"/>
+        </w:r>
+        <w:r>
+          <w:rPr>
+            <w:noProof/>
+            <w:webHidden/>
+          </w:rPr>
+          <w:t>12</w:t>
+        </w:r>
+        <w:r>
+          <w:rPr>
+            <w:noProof/>
+            <w:webHidden/>
+          </w:rPr>
+          <w:fldChar w:fldCharType="end"/>
+        </w:r>
+      </w:hyperlink>
+    </w:p>
+    <w:p>
+      <w:pPr>
+        <w:pStyle w:val="TableofFigures"/>
+        <w:tabs>
+          <w:tab w:val="right" w:leader="dot" w:pos="8630"/>
+        </w:tabs>
+        <w:rPr>
+          <w:rFonts w:eastAsiaTheme="minorEastAsia"/>
+          <w:noProof/>
+          <w:color w:val="auto"/>
+          <w:sz w:val="22"/>
+          <w:szCs w:val="22"/>
+          <w:lang w:eastAsia="en-US"/>
+        </w:rPr>
+      </w:pPr>
+      <w:hyperlink w:anchor="_Toc373762714" w:history="1">
+        <w:r>
+          <w:rPr>
+            <w:rStyle w:val="Hyperlink"/>
+            <w:noProof/>
+          </w:rPr>
+          <w:t>Figure 4: Sample Answer page</w:t>
+        </w:r>
+        <w:r>
+          <w:rPr>
+            <w:noProof/>
+            <w:webHidden/>
+          </w:rPr>
+          <w:tab/>
+        </w:r>
+        <w:r>
+          <w:rPr>
+            <w:noProof/>
+            <w:webHidden/>
+          </w:rPr>
+          <w:fldChar w:fldCharType="begin"/>
+        </w:r>
+        <w:r>
+          <w:rPr>
+            <w:noProof/>
+            <w:webHidden/>
+          </w:rPr>
+          <w:instrText xml:space="preserve"> PAGEREF _Toc373762714 \h </w:instrText>
+        </w:r>
+        <w:r>
+          <w:rPr>
+            <w:noProof/>
+            <w:webHidden/>
+          </w:rPr>
+        </w:r>
+        <w:r>
+          <w:rPr>
+            <w:noProof/>
+            <w:webHidden/>
+          </w:rPr>
+          <w:fldChar w:fldCharType="separate"/>
+        </w:r>
+        <w:r>
+          <w:rPr>
+            <w:noProof/>
+            <w:webHidden/>
+          </w:rPr>
+          <w:t>12</w:t>
+        </w:r>
+        <w:r>
+          <w:rPr>
+            <w:noProof/>
+            <w:webHidden/>
+          </w:rPr>
+          <w:fldChar w:fldCharType="end"/>
+        </w:r>
+      </w:hyperlink>
+    </w:p>
+    <w:p>
+      <w:pPr>
+        <w:pStyle w:val="TableofFigures"/>
+        <w:tabs>
+          <w:tab w:val="right" w:leader="dot" w:pos="8630"/>
+        </w:tabs>
+        <w:rPr>
+          <w:rFonts w:eastAsiaTheme="minorEastAsia"/>
+          <w:noProof/>
+          <w:color w:val="auto"/>
+          <w:sz w:val="22"/>
+          <w:szCs w:val="22"/>
+          <w:lang w:eastAsia="en-US"/>
+        </w:rPr>
+      </w:pPr>
+      <w:hyperlink w:anchor="_Toc373762715" w:history="1">
+        <w:r>
+          <w:rPr>
+            <w:rStyle w:val="Hyperlink"/>
+            <w:noProof/>
+          </w:rPr>
+          <w:t>Figure 5: Sample ‘similar questions’</w:t>
+        </w:r>
+        <w:r>
+          <w:rPr>
+            <w:noProof/>
+            <w:webHidden/>
+          </w:rPr>
+          <w:tab/>
+        </w:r>
+        <w:r>
+          <w:rPr>
+            <w:noProof/>
+            <w:webHidden/>
+          </w:rPr>
+          <w:fldChar w:fldCharType="begin"/>
+        </w:r>
+        <w:r>
+          <w:rPr>
+            <w:noProof/>
+            <w:webHidden/>
+          </w:rPr>
+          <w:instrText xml:space="preserve"> PAGEREF _Toc373762715 \h </w:instrText>
+        </w:r>
+        <w:r>
+          <w:rPr>
+            <w:noProof/>
+            <w:webHidden/>
+          </w:rPr>
+        </w:r>
+        <w:r>
+          <w:rPr>
+            <w:noProof/>
+            <w:webHidden/>
+          </w:rPr>
+          <w:fldChar w:fldCharType="separate"/>
+        </w:r>
+        <w:r>
+          <w:rPr>
+            <w:noProof/>
+            <w:webHidden/>
+          </w:rPr>
+          <w:t>13</w:t>
+        </w:r>
+        <w:r>
+          <w:rPr>
+            <w:noProof/>
+            <w:webHidden/>
+          </w:rPr>
+          <w:fldChar w:fldCharType="end"/>
+        </w:r>
+      </w:hyperlink>
+    </w:p>
+    <w:p>
+      <w:pPr>
+        <w:pStyle w:val="TableofFigures"/>
+        <w:tabs>
+          <w:tab w:val="right" w:leader="dot" w:pos="8630"/>
+        </w:tabs>
+        <w:rPr>
+          <w:rFonts w:eastAsiaTheme="minorEastAsia"/>
+          <w:noProof/>
+          <w:color w:val="auto"/>
+          <w:sz w:val="22"/>
+          <w:szCs w:val="22"/>
+          <w:lang w:eastAsia="en-US"/>
+        </w:rPr>
+      </w:pPr>
+      <w:hyperlink w:anchor="_Toc373762716" w:history="1">
+        <w:r>
+          <w:rPr>
+            <w:rStyle w:val="Hyperlink"/>
+            <w:noProof/>
+          </w:rPr>
+          <w:t>Figure 6: How it works page</w:t>
+        </w:r>
+        <w:r>
+          <w:rPr>
+            <w:noProof/>
+            <w:webHidden/>
+          </w:rPr>
+          <w:tab/>
+        </w:r>
+        <w:r>
+          <w:rPr>
+            <w:noProof/>
+            <w:webHidden/>
+          </w:rPr>
+          <w:fldChar w:fldCharType="begin"/>
+        </w:r>
+        <w:r>
+          <w:rPr>
+            <w:noProof/>
+            <w:webHidden/>
+          </w:rPr>
+          <w:instrText xml:space="preserve"> PAGEREF _Toc373762716 \h </w:instrText>
+        </w:r>
+        <w:r>
+          <w:rPr>
+            <w:noProof/>
+            <w:webHidden/>
+          </w:rPr>
+        </w:r>
+        <w:r>
+          <w:rPr>
+            <w:noProof/>
+            <w:webHidden/>
+          </w:rPr>
+          <w:fldChar w:fldCharType="separate"/>
+        </w:r>
+        <w:r>
+          <w:rPr>
+            <w:noProof/>
+            <w:webHidden/>
+          </w:rPr>
+          <w:t>14</w:t>
+        </w:r>
+        <w:r>
+          <w:rPr>
+            <w:noProof/>
+            <w:webHidden/>
+          </w:rPr>
+          <w:fldChar w:fldCharType="end"/>
+        </w:r>
+      </w:hyperlink>
+    </w:p>
+    <w:p>
+      <w:pPr>
+        <w:rPr>
+          <w:rStyle w:val="Heading1Char"/>
+          <w:sz w:val="28"/>
+          <w:u w:val="single"/>
+        </w:rPr>
+      </w:pPr>
+      <w:r>
+        <w:rPr>
+          <w:rStyle w:val="Heading1Char"/>
+          <w:sz w:val="36"/>
+          <w:u w:val="single"/>
+        </w:rPr>
+        <w:fldChar w:fldCharType="end"/>
+      </w:r>
+    </w:p>
+    <w:p>
+      <w:pPr>
+        <w:rPr>
+          <w:rStyle w:val="Heading1Char"/>
+          <w:sz w:val="28"/>
+          <w:u w:val="single"/>
+        </w:rPr>
+      </w:pPr>
+      <w:r>
+        <w:rPr>
+          <w:rStyle w:val="Heading1Char"/>
+          <w:sz w:val="28"/>
           <w:u w:val="single"/>
         </w:rPr>
         <w:br w:type="page"/>
@@ -1481,7 +1994,15 @@
         <w:rPr>
           <w:sz w:val="22"/>
         </w:rPr>
-        <w:t xml:space="preserve"> systems have become a significant part of on-going research in the area of Information retrieval. NIST has been holding Q&amp;A tracks for TREC document collections leading to pushing of the envelope in developing efficient Q&amp;A systems. </w:t>
+        <w:t xml:space="preserve"> systems have become a significant part of on-going research in </w:t>
+      </w:r>
+      <w:bookmarkStart w:id="6" w:name="_GoBack"/>
+      <w:bookmarkEnd w:id="6"/>
+      <w:r>
+        <w:rPr>
+          <w:sz w:val="22"/>
+        </w:rPr>
+        <w:t xml:space="preserve">the area of Information retrieval. NIST has been holding Q&amp;A tracks for TREC document collections leading to pushing of the envelope in developing efficient Q&amp;A systems. </w:t>
       </w:r>
     </w:p>
     <w:p>
@@ -1834,7 +2355,7 @@
           <w:sz w:val="20"/>
         </w:rPr>
       </w:pPr>
-      <w:bookmarkStart w:id="6" w:name="_Toc373690345"/>
+      <w:bookmarkStart w:id="7" w:name="_Toc373690345"/>
       <w:r>
         <w:rPr>
           <w:rStyle w:val="Heading1Char"/>
@@ -1843,7 +2364,7 @@
         <w:lastRenderedPageBreak/>
         <w:t>System Overview</w:t>
       </w:r>
-      <w:bookmarkEnd w:id="6"/>
+      <w:bookmarkEnd w:id="7"/>
     </w:p>
     <w:p>
       <w:r>
@@ -1904,7 +2425,31 @@
         <w:rPr>
           <w:sz w:val="22"/>
         </w:rPr>
-        <w:t xml:space="preserve">As the first step in developing such a system, we will be providing the user options in terms of lists </w:t>
+        <w:t>As the first step in developing suc</w:t>
+      </w:r>
+      <w:r>
+        <w:rPr>
+          <w:sz w:val="22"/>
+        </w:rPr>
+        <w:t>h a system, we provide</w:t>
+      </w:r>
+      <w:r>
+        <w:rPr>
+          <w:sz w:val="22"/>
+        </w:rPr>
+        <w:t xml:space="preserve"> the user </w:t>
+      </w:r>
+      <w:r>
+        <w:rPr>
+          <w:sz w:val="22"/>
+        </w:rPr>
+        <w:t xml:space="preserve">with </w:t>
+      </w:r>
+      <w:r>
+        <w:rPr>
+          <w:sz w:val="22"/>
+        </w:rPr>
+        <w:t xml:space="preserve">options in terms of lists </w:t>
       </w:r>
       <w:r>
         <w:rPr>
@@ -2303,6 +2848,7 @@
       <w:pPr>
         <w:shd w:val="clear" w:color="auto" w:fill="FFFFFF"/>
         <w:spacing w:before="0" w:after="0" w:line="240" w:lineRule="auto"/>
+        <w:ind w:left="360"/>
         <w:rPr>
           <w:rFonts w:asciiTheme="majorHAnsi" w:hAnsiTheme="majorHAnsi" w:cs="LucidaGrande"/>
           <w:b/>
@@ -2368,22 +2914,23 @@
     </w:p>
     <w:p>
       <w:pPr>
-        <w:rPr>
-          <w:sz w:val="22"/>
-        </w:rPr>
-      </w:pPr>
-      <w:r>
-        <w:rPr>
-          <w:sz w:val="22"/>
-        </w:rPr>
-        <w:t xml:space="preserve">This is a feature which has become ubiquitous in search systems over the web. The advantage of this provision is that even if the user may not have complete information </w:t>
+        <w:ind w:left="360"/>
+        <w:rPr>
+          <w:sz w:val="22"/>
+        </w:rPr>
+      </w:pPr>
+      <w:r>
+        <w:rPr>
+          <w:sz w:val="22"/>
+        </w:rPr>
+        <w:t xml:space="preserve">This is a feature which has become ubiquitous in search systems over the web. The advantage of this provision is that even if the user may not have complete information about the subject he/she wants to query, he/she still succeeds on the task of querying </w:t>
       </w:r>
       <w:r>
         <w:rPr>
           <w:sz w:val="22"/>
         </w:rPr>
         <w:lastRenderedPageBreak/>
-        <w:t>about the subject he/she wants to query, he/she still succeeds on the task of querying the system. We provide the user with multiple options based on what is typed. The suggested options are based on the popularity of the search term starting with the typed character. Thus, allowing the user convenient way to question our system.</w:t>
+        <w:t>the system. We provide the user with multiple options based on what is typed. The suggested options are based on the popularity of the search term starting with the typed character. Thus, allowing the user convenient way to question our system.</w:t>
       </w:r>
     </w:p>
     <w:p>
@@ -2408,6 +2955,7 @@
     </w:p>
     <w:p>
       <w:pPr>
+        <w:ind w:left="360"/>
         <w:rPr>
           <w:sz w:val="22"/>
         </w:rPr>
@@ -2513,7 +3061,19 @@
         <w:rPr>
           <w:sz w:val="22"/>
         </w:rPr>
-        <w:t xml:space="preserve">s occupation, a place’s state territory or the film’s director. Concretely, this has been implemented by using </w:t>
+        <w:t>s occupation, a place’s state territory or the film’s director. Concretel</w:t>
+      </w:r>
+      <w:r>
+        <w:rPr>
+          <w:sz w:val="22"/>
+        </w:rPr>
+        <w:t xml:space="preserve">y, this has been implemented </w:t>
+      </w:r>
+      <w:r>
+        <w:rPr>
+          <w:sz w:val="22"/>
+        </w:rPr>
+        <w:t xml:space="preserve">using </w:t>
       </w:r>
       <w:proofErr w:type="spellStart"/>
       <w:r>
@@ -2709,6 +3269,7 @@
       <w:pPr>
         <w:ind w:left="360"/>
         <w:rPr>
+          <w:b/>
           <w:sz w:val="22"/>
         </w:rPr>
       </w:pPr>
@@ -2737,137 +3298,44 @@
           <w:sz w:val="22"/>
         </w:rPr>
         <w:t>seconds irrespective of the question complexity and ambiguity.</w:t>
-      </w:r>
-      <w:r>
-        <w:rPr>
-          <w:sz w:val="22"/>
-        </w:rPr>
-        <w:t xml:space="preserve"> </w:t>
-      </w:r>
-      <w:r>
-        <w:rPr>
-          <w:b/>
-          <w:sz w:val="22"/>
-        </w:rPr>
-        <w:t xml:space="preserve">Need to check what </w:t>
-      </w:r>
-      <w:proofErr w:type="gramStart"/>
-      <w:r>
-        <w:rPr>
-          <w:b/>
-          <w:sz w:val="22"/>
-        </w:rPr>
-        <w:t>is the answering speed</w:t>
-      </w:r>
-      <w:proofErr w:type="gramEnd"/>
-      <w:r>
-        <w:rPr>
-          <w:b/>
-          <w:sz w:val="22"/>
-        </w:rPr>
-        <w:t>.</w:t>
       </w:r>
     </w:p>
     <w:p>
       <w:pPr>
         <w:pStyle w:val="ListParagraph"/>
         <w:numPr>
-          <w:ilvl w:val="0"/>
-          <w:numId w:val="28"/>
+          <w:ilvl w:val="1"/>
+          <w:numId w:val="31"/>
         </w:numPr>
+        <w:ind w:left="432"/>
+        <w:rPr>
+          <w:caps/>
+          <w:sz w:val="22"/>
+          <w:u w:val="single"/>
+        </w:rPr>
+      </w:pPr>
+      <w:r>
+        <w:rPr>
+          <w:caps/>
+          <w:sz w:val="22"/>
+          <w:u w:val="single"/>
+        </w:rPr>
+        <w:lastRenderedPageBreak/>
+        <w:t>TRIVIA</w:t>
+      </w:r>
+    </w:p>
+    <w:p>
+      <w:pPr>
         <w:ind w:left="360"/>
         <w:rPr>
-          <w:b/>
-          <w:sz w:val="22"/>
-        </w:rPr>
-      </w:pPr>
-      <w:r>
-        <w:rPr>
-          <w:b/>
-          <w:sz w:val="22"/>
-        </w:rPr>
-        <w:lastRenderedPageBreak/>
-        <w:t xml:space="preserve">Check if we are implementing this. Would be cool to show as an add-on. For example, for a question – ‘Where was </w:t>
-      </w:r>
-      <w:proofErr w:type="spellStart"/>
-      <w:r>
-        <w:rPr>
-          <w:b/>
-          <w:sz w:val="22"/>
-        </w:rPr>
-        <w:t>Rajnikanth</w:t>
-      </w:r>
-      <w:proofErr w:type="spellEnd"/>
-      <w:r>
-        <w:rPr>
-          <w:b/>
-          <w:sz w:val="22"/>
-        </w:rPr>
-        <w:t xml:space="preserve"> born?’ we could, in addition to displaying the pertinent answer, display films (</w:t>
-      </w:r>
-      <w:proofErr w:type="spellStart"/>
-      <w:r>
-        <w:rPr>
-          <w:b/>
-          <w:sz w:val="22"/>
-        </w:rPr>
-        <w:t>infoboxes</w:t>
-      </w:r>
-      <w:proofErr w:type="spellEnd"/>
-      <w:r>
-        <w:rPr>
-          <w:b/>
-          <w:sz w:val="22"/>
-        </w:rPr>
-        <w:t xml:space="preserve"> should mention </w:t>
-      </w:r>
-      <w:proofErr w:type="spellStart"/>
-      <w:r>
-        <w:rPr>
-          <w:b/>
-          <w:sz w:val="22"/>
-        </w:rPr>
-        <w:t>Rajnikanth’s</w:t>
-      </w:r>
-      <w:proofErr w:type="spellEnd"/>
-      <w:r>
-        <w:rPr>
-          <w:b/>
-          <w:sz w:val="22"/>
-        </w:rPr>
-        <w:t xml:space="preserve"> presence within them) in which he has acted, or/and display trivia  of his birthplace (content present in the </w:t>
-      </w:r>
-      <w:proofErr w:type="spellStart"/>
-      <w:r>
-        <w:rPr>
-          <w:b/>
-          <w:sz w:val="22"/>
-        </w:rPr>
-        <w:t>infobox</w:t>
-      </w:r>
-      <w:proofErr w:type="spellEnd"/>
-      <w:r>
-        <w:rPr>
-          <w:b/>
-          <w:sz w:val="22"/>
-        </w:rPr>
-        <w:t xml:space="preserve"> where </w:t>
-      </w:r>
-      <w:proofErr w:type="spellStart"/>
-      <w:r>
-        <w:rPr>
-          <w:b/>
-          <w:sz w:val="22"/>
-        </w:rPr>
-        <w:t>Rajnikanth</w:t>
-      </w:r>
-      <w:proofErr w:type="spellEnd"/>
-      <w:r>
-        <w:rPr>
-          <w:b/>
-          <w:sz w:val="22"/>
-        </w:rPr>
-        <w:t xml:space="preserve"> was born).</w:t>
+          <w:sz w:val="22"/>
+        </w:rPr>
+      </w:pPr>
+      <w:r>
+        <w:rPr>
+          <w:sz w:val="22"/>
+        </w:rPr>
+        <w:t>Our Q&amp;A system additionally provides trivia to the user in addition to the answer. Providing trivia provides an aspect of enriching the experience while using the system. For exploratory users, it becomes a helpful to tool to understand more about the answer to the question the user poses. For this purpose, when the category queried upon is movies, the system provides movie posters</w:t>
       </w:r>
     </w:p>
     <w:p>
@@ -2951,45 +3419,28 @@
       </w:r>
     </w:p>
     <w:p>
-      <w:r>
-        <w:tab/>
-      </w:r>
-      <w:r>
-        <w:tab/>
-      </w:r>
-      <w:r>
-        <w:tab/>
-      </w:r>
-      <w:r>
-        <w:tab/>
-      </w:r>
-      <w:r>
-        <w:tab/>
-      </w:r>
+      <w:pPr>
+        <w:jc w:val="center"/>
+      </w:pPr>
+      <w:bookmarkStart w:id="8" w:name="_Toc373762711"/>
       <w:r>
         <w:t xml:space="preserve">Figure </w:t>
       </w:r>
-      <w:r>
-        <w:fldChar w:fldCharType="begin"/>
-      </w:r>
-      <w:r>
-        <w:instrText xml:space="preserve"> SEQ Figure \* ARABIC </w:instrText>
-      </w:r>
-      <w:r>
-        <w:fldChar w:fldCharType="separate"/>
-      </w:r>
+      <w:fldSimple w:instr=" SEQ Figure \* ARABIC ">
+        <w:r>
+          <w:rPr>
+            <w:noProof/>
+          </w:rPr>
+          <w:t>1</w:t>
+        </w:r>
+      </w:fldSimple>
       <w:r>
         <w:rPr>
           <w:noProof/>
         </w:rPr>
-        <w:t>1</w:t>
-      </w:r>
-      <w:r>
-        <w:rPr>
-          <w:noProof/>
-        </w:rPr>
-        <w:fldChar w:fldCharType="end"/>
-      </w:r>
+        <w:t>: System Diagram</w:t>
+      </w:r>
+      <w:bookmarkEnd w:id="8"/>
     </w:p>
     <w:p>
       <w:pPr>
@@ -3076,7 +3527,7 @@
           <w:u w:val="single"/>
         </w:rPr>
       </w:pPr>
-      <w:bookmarkStart w:id="7" w:name="_Toc373690346"/>
+      <w:bookmarkStart w:id="9" w:name="_Toc373690346"/>
       <w:r>
         <w:rPr>
           <w:rStyle w:val="Heading1Char"/>
@@ -3085,7 +3536,7 @@
         <w:lastRenderedPageBreak/>
         <w:t>Configuration Details</w:t>
       </w:r>
-      <w:bookmarkEnd w:id="7"/>
+      <w:bookmarkEnd w:id="9"/>
     </w:p>
     <w:p>
       <w:pPr>
@@ -7063,6 +7514,93 @@
         <w:rPr>
           <w:sz w:val="22"/>
         </w:rPr>
+        <w:t>To implement features discussed in section 2 within our system, we have configured the ‘solrconfig.xml’ for the following handlers:</w:t>
+      </w:r>
+    </w:p>
+    <w:p>
+      <w:pPr>
+        <w:pStyle w:val="ListParagraph"/>
+        <w:numPr>
+          <w:ilvl w:val="0"/>
+          <w:numId w:val="41"/>
+        </w:numPr>
+        <w:rPr>
+          <w:sz w:val="22"/>
+        </w:rPr>
+      </w:pPr>
+      <w:r>
+        <w:rPr>
+          <w:sz w:val="22"/>
+        </w:rPr>
+        <w:t>‘select’ handler</w:t>
+      </w:r>
+      <w:r>
+        <w:rPr>
+          <w:sz w:val="22"/>
+        </w:rPr>
+        <w:t xml:space="preserve"> (spell check)</w:t>
+      </w:r>
+    </w:p>
+    <w:p>
+      <w:pPr>
+        <w:pStyle w:val="ListParagraph"/>
+        <w:numPr>
+          <w:ilvl w:val="0"/>
+          <w:numId w:val="41"/>
+        </w:numPr>
+        <w:rPr>
+          <w:sz w:val="22"/>
+        </w:rPr>
+      </w:pPr>
+      <w:r>
+        <w:rPr>
+          <w:sz w:val="22"/>
+        </w:rPr>
+        <w:t>‘suggest’ handler (auto-suggest)</w:t>
+      </w:r>
+    </w:p>
+    <w:p>
+      <w:pPr>
+        <w:pStyle w:val="ListParagraph"/>
+        <w:numPr>
+          <w:ilvl w:val="0"/>
+          <w:numId w:val="41"/>
+        </w:numPr>
+        <w:rPr>
+          <w:sz w:val="22"/>
+        </w:rPr>
+      </w:pPr>
+      <w:r>
+        <w:rPr>
+          <w:sz w:val="22"/>
+        </w:rPr>
+        <w:t>‘</w:t>
+      </w:r>
+      <w:proofErr w:type="spellStart"/>
+      <w:r>
+        <w:rPr>
+          <w:sz w:val="22"/>
+        </w:rPr>
+        <w:t>mergeFactor</w:t>
+      </w:r>
+      <w:proofErr w:type="spellEnd"/>
+      <w:r>
+        <w:rPr>
+          <w:sz w:val="22"/>
+        </w:rPr>
+        <w:t>’ = 2 (To increase search speed)</w:t>
+      </w:r>
+    </w:p>
+    <w:p>
+      <w:pPr>
+        <w:rPr>
+          <w:sz w:val="22"/>
+        </w:rPr>
+      </w:pPr>
+      <w:r>
+        <w:rPr>
+          <w:sz w:val="22"/>
+        </w:rPr>
         <w:t>Having made use of the above configuration withi</w:t>
       </w:r>
       <w:r>
@@ -7081,6 +7619,7 @@
     <w:p>
       <w:pPr>
         <w:rPr>
+          <w:b/>
           <w:caps/>
           <w:sz w:val="22"/>
           <w:u w:val="single"/>
@@ -7088,6 +7627,7 @@
       </w:pPr>
       <w:r>
         <w:rPr>
+          <w:b/>
           <w:caps/>
           <w:sz w:val="22"/>
           <w:u w:val="single"/>
@@ -7096,6 +7636,7 @@
       </w:r>
       <w:r>
         <w:rPr>
+          <w:b/>
           <w:caps/>
           <w:sz w:val="22"/>
           <w:u w:val="single"/>
@@ -7104,6 +7645,7 @@
       </w:r>
       <w:r>
         <w:rPr>
+          <w:b/>
           <w:caps/>
           <w:sz w:val="22"/>
           <w:u w:val="single"/>
@@ -7408,6 +7950,7 @@
         <w:rPr>
           <w:sz w:val="22"/>
         </w:rPr>
+        <w:lastRenderedPageBreak/>
         <w:t xml:space="preserve">In addition to the </w:t>
       </w:r>
       <w:proofErr w:type="spellStart"/>
@@ -7434,12 +7977,14 @@
     <w:p>
       <w:pPr>
         <w:rPr>
+          <w:b/>
           <w:caps/>
           <w:u w:val="single"/>
         </w:rPr>
       </w:pPr>
       <w:r>
         <w:rPr>
+          <w:b/>
           <w:caps/>
           <w:sz w:val="22"/>
           <w:u w:val="single"/>
@@ -7457,7 +8002,6 @@
         <w:rPr>
           <w:caps/>
         </w:rPr>
-        <w:lastRenderedPageBreak/>
         <w:t>T</w:t>
       </w:r>
       <w:r>
@@ -7866,32 +8410,7 @@
           <w:numId w:val="30"/>
         </w:numPr>
         <w:rPr>
-          <w:sz w:val="22"/>
-        </w:rPr>
-      </w:pPr>
-      <w:r>
-        <w:rPr>
-          <w:sz w:val="22"/>
-        </w:rPr>
-        <w:t xml:space="preserve">This </w:t>
-      </w:r>
-      <w:r>
-        <w:rPr>
-          <w:sz w:val="22"/>
-        </w:rPr>
-        <w:t>task has been handled by the ‘QueryFacet.java’ class.</w:t>
-      </w:r>
-    </w:p>
-    <w:p>
-      <w:pPr>
-        <w:rPr>
-          <w:caps/>
-        </w:rPr>
-      </w:pPr>
-    </w:p>
-    <w:p>
-      <w:pPr>
-        <w:rPr>
+          <w:b/>
           <w:caps/>
           <w:sz w:val="24"/>
           <w:u w:val="single"/>
@@ -7899,14 +8418,50 @@
       </w:pPr>
       <w:r>
         <w:rPr>
+          <w:sz w:val="22"/>
+        </w:rPr>
+        <w:lastRenderedPageBreak/>
+        <w:t xml:space="preserve">This </w:t>
+      </w:r>
+      <w:r>
+        <w:rPr>
+          <w:sz w:val="22"/>
+        </w:rPr>
+        <w:t>task has been handled by the ‘QueryFacet.java’ class.</w:t>
+      </w:r>
+    </w:p>
+    <w:p>
+      <w:pPr>
+        <w:pStyle w:val="ListParagraph"/>
+        <w:rPr>
+          <w:b/>
           <w:caps/>
           <w:sz w:val="24"/>
           <w:u w:val="single"/>
         </w:rPr>
+      </w:pPr>
+    </w:p>
+    <w:p>
+      <w:pPr>
+        <w:rPr>
+          <w:b/>
+          <w:caps/>
+          <w:sz w:val="24"/>
+          <w:u w:val="single"/>
+        </w:rPr>
+      </w:pPr>
+      <w:r>
+        <w:rPr>
+          <w:b/>
+          <w:caps/>
+          <w:sz w:val="24"/>
+          <w:u w:val="single"/>
+        </w:rPr>
         <w:t>User Interface</w:t>
       </w:r>
       <w:r>
         <w:rPr>
+          <w:b/>
           <w:caps/>
           <w:sz w:val="24"/>
           <w:u w:val="single"/>
@@ -7979,14 +8534,7 @@
         <w:rPr>
           <w:sz w:val="22"/>
         </w:rPr>
-        <w:t xml:space="preserve">The client </w:t>
-      </w:r>
-      <w:r>
-        <w:rPr>
-          <w:sz w:val="22"/>
-        </w:rPr>
-        <w:lastRenderedPageBreak/>
-        <w:t xml:space="preserve">side scripting has been done using </w:t>
+        <w:t xml:space="preserve">The client side scripting has been done using </w:t>
       </w:r>
       <w:proofErr w:type="spellStart"/>
       <w:r>
@@ -8026,6 +8574,23 @@
         </w:numPr>
         <w:rPr>
           <w:sz w:val="22"/>
+          <w:u w:val="single"/>
+        </w:rPr>
+      </w:pPr>
+      <w:r>
+        <w:rPr>
+          <w:sz w:val="22"/>
+          <w:u w:val="single"/>
+        </w:rPr>
+        <w:t>Question formulation</w:t>
+      </w:r>
+    </w:p>
+    <w:p>
+      <w:pPr>
+        <w:pStyle w:val="ListParagraph"/>
+        <w:ind w:left="360"/>
+        <w:rPr>
+          <w:sz w:val="22"/>
         </w:rPr>
       </w:pPr>
       <w:r>
@@ -8076,6 +8641,23 @@
         </w:numPr>
         <w:rPr>
           <w:sz w:val="22"/>
+          <w:u w:val="single"/>
+        </w:rPr>
+      </w:pPr>
+      <w:r>
+        <w:rPr>
+          <w:sz w:val="22"/>
+          <w:u w:val="single"/>
+        </w:rPr>
+        <w:t>Auto-suggest</w:t>
+      </w:r>
+    </w:p>
+    <w:p>
+      <w:pPr>
+        <w:pStyle w:val="ListParagraph"/>
+        <w:ind w:left="360"/>
+        <w:rPr>
+          <w:sz w:val="22"/>
         </w:rPr>
       </w:pPr>
       <w:r>
@@ -8105,59 +8687,142 @@
     </w:p>
     <w:p>
       <w:pPr>
-        <w:rPr>
-          <w:sz w:val="22"/>
-        </w:rPr>
-      </w:pPr>
-    </w:p>
-    <w:p>
-      <w:pPr>
-        <w:rPr>
-          <w:sz w:val="22"/>
-        </w:rPr>
-      </w:pPr>
-    </w:p>
-    <w:p>
-      <w:pPr>
-        <w:rPr>
-          <w:sz w:val="22"/>
-        </w:rPr>
-      </w:pPr>
-    </w:p>
-    <w:p>
-      <w:pPr>
-        <w:rPr>
-          <w:sz w:val="22"/>
-        </w:rPr>
-      </w:pPr>
-    </w:p>
-    <w:p>
-      <w:pPr>
-        <w:rPr>
-          <w:sz w:val="22"/>
-        </w:rPr>
-      </w:pPr>
-    </w:p>
-    <w:p>
-      <w:pPr>
-        <w:rPr>
-          <w:sz w:val="22"/>
-        </w:rPr>
-      </w:pPr>
-    </w:p>
-    <w:p>
-      <w:pPr>
-        <w:rPr>
-          <w:sz w:val="22"/>
-        </w:rPr>
-      </w:pPr>
-    </w:p>
-    <w:p>
-      <w:pPr>
-        <w:rPr>
-          <w:sz w:val="22"/>
-        </w:rPr>
-      </w:pPr>
+        <w:pStyle w:val="ListParagraph"/>
+        <w:numPr>
+          <w:ilvl w:val="0"/>
+          <w:numId w:val="34"/>
+        </w:numPr>
+        <w:rPr>
+          <w:sz w:val="22"/>
+          <w:u w:val="single"/>
+        </w:rPr>
+      </w:pPr>
+      <w:r>
+        <w:rPr>
+          <w:sz w:val="22"/>
+          <w:u w:val="single"/>
+        </w:rPr>
+        <w:t>Location information</w:t>
+      </w:r>
+    </w:p>
+    <w:p>
+      <w:pPr>
+        <w:pStyle w:val="ListParagraph"/>
+        <w:ind w:left="360"/>
+        <w:rPr>
+          <w:sz w:val="22"/>
+        </w:rPr>
+      </w:pPr>
+      <w:r>
+        <w:rPr>
+          <w:sz w:val="22"/>
+        </w:rPr>
+        <w:t xml:space="preserve">The UI module has also used the </w:t>
+      </w:r>
+      <w:proofErr w:type="spellStart"/>
+      <w:r>
+        <w:rPr>
+          <w:sz w:val="22"/>
+        </w:rPr>
+        <w:t>google</w:t>
+      </w:r>
+      <w:proofErr w:type="spellEnd"/>
+      <w:r>
+        <w:rPr>
+          <w:sz w:val="22"/>
+        </w:rPr>
+        <w:t xml:space="preserve"> geospatial API to display map based location descriptions of the answer in case of the query type is selected as ‘Places’ by the user. This has been implemented by sending </w:t>
+      </w:r>
+      <w:proofErr w:type="spellStart"/>
+      <w:r>
+        <w:rPr>
+          <w:sz w:val="22"/>
+        </w:rPr>
+        <w:t>javascript</w:t>
+      </w:r>
+      <w:proofErr w:type="spellEnd"/>
+      <w:r>
+        <w:rPr>
+          <w:sz w:val="22"/>
+        </w:rPr>
+        <w:t xml:space="preserve"> requests to the API through the standard interface.</w:t>
+      </w:r>
+    </w:p>
+    <w:p>
+      <w:pPr>
+        <w:pStyle w:val="ListParagraph"/>
+        <w:numPr>
+          <w:ilvl w:val="0"/>
+          <w:numId w:val="34"/>
+        </w:numPr>
+        <w:rPr>
+          <w:sz w:val="22"/>
+        </w:rPr>
+      </w:pPr>
+      <w:r>
+        <w:rPr>
+          <w:sz w:val="22"/>
+          <w:u w:val="single"/>
+        </w:rPr>
+        <w:t>Movie information</w:t>
+      </w:r>
+    </w:p>
+    <w:p>
+      <w:pPr>
+        <w:pStyle w:val="ListParagraph"/>
+        <w:ind w:left="360"/>
+        <w:rPr>
+          <w:sz w:val="22"/>
+        </w:rPr>
+      </w:pPr>
+      <w:r>
+        <w:rPr>
+          <w:sz w:val="22"/>
+        </w:rPr>
+        <w:t>On similar lines, the UI mo</w:t>
+      </w:r>
+      <w:r>
+        <w:rPr>
+          <w:sz w:val="22"/>
+        </w:rPr>
+        <w:t>dule also handles API calls to O</w:t>
+      </w:r>
+      <w:r>
+        <w:rPr>
+          <w:sz w:val="22"/>
+        </w:rPr>
+        <w:t xml:space="preserve">MDB </w:t>
+      </w:r>
+      <w:r>
+        <w:rPr>
+          <w:sz w:val="22"/>
+        </w:rPr>
+        <w:t xml:space="preserve">(Open Movie Database) </w:t>
+      </w:r>
+      <w:r>
+        <w:rPr>
+          <w:sz w:val="22"/>
+        </w:rPr>
+        <w:t xml:space="preserve">to retrieve </w:t>
+      </w:r>
+      <w:r>
+        <w:rPr>
+          <w:sz w:val="22"/>
+        </w:rPr>
+        <w:t>movie posters in case of user queries on the category ‘</w:t>
+      </w:r>
+      <w:r>
+        <w:rPr>
+          <w:sz w:val="22"/>
+        </w:rPr>
+        <w:t>Film</w:t>
+      </w:r>
+      <w:r>
+        <w:rPr>
+          <w:sz w:val="22"/>
+        </w:rPr>
+        <w:t>’.</w:t>
+      </w:r>
     </w:p>
     <w:p>
       <w:pPr>
@@ -8248,7 +8913,8 @@
           <w:u w:val="single"/>
         </w:rPr>
       </w:pPr>
-      <w:bookmarkStart w:id="8" w:name="_Toc373690347"/>
+      <w:bookmarkStart w:id="10" w:name="_Toc373690347"/>
+      <w:proofErr w:type="spellStart"/>
       <w:r>
         <w:rPr>
           <w:rStyle w:val="Heading1Char"/>
@@ -8262,9 +8928,17 @@
           <w:rStyle w:val="Heading1Char"/>
           <w:u w:val="single"/>
         </w:rPr>
-        <w:t>olr Statistics</w:t>
-      </w:r>
-      <w:bookmarkEnd w:id="8"/>
+        <w:t>olr</w:t>
+      </w:r>
+      <w:proofErr w:type="spellEnd"/>
+      <w:r>
+        <w:rPr>
+          <w:rStyle w:val="Heading1Char"/>
+          <w:u w:val="single"/>
+        </w:rPr>
+        <w:t xml:space="preserve"> Statistics</w:t>
+      </w:r>
+      <w:bookmarkEnd w:id="10"/>
     </w:p>
     <w:p>
       <w:r>
@@ -8314,7 +8988,7 @@
           <w:szCs w:val="24"/>
         </w:rPr>
       </w:pPr>
-      <w:bookmarkStart w:id="9" w:name="_Toc373690348"/>
+      <w:bookmarkStart w:id="11" w:name="_Toc373690348"/>
       <w:r>
         <w:rPr>
           <w:rStyle w:val="Heading1Char"/>
@@ -8330,7 +9004,7 @@
         </w:rPr>
         <w:t xml:space="preserve"> (UI)</w:t>
       </w:r>
-      <w:bookmarkEnd w:id="9"/>
+      <w:bookmarkEnd w:id="11"/>
     </w:p>
     <w:p>
       <w:pPr>
@@ -8600,27 +9274,22 @@
           <w:szCs w:val="22"/>
         </w:rPr>
       </w:pPr>
+      <w:bookmarkStart w:id="12" w:name="_Toc373762712"/>
       <w:r>
         <w:t xml:space="preserve">Figure </w:t>
       </w:r>
-      <w:r>
-        <w:fldChar w:fldCharType="begin"/>
-      </w:r>
-      <w:r>
-        <w:instrText xml:space="preserve"> SEQ Figure \* ARABIC </w:instrText>
-      </w:r>
-      <w:r>
-        <w:fldChar w:fldCharType="separate"/>
-      </w:r>
-      <w:r>
-        <w:rPr>
-          <w:noProof/>
-        </w:rPr>
-        <w:t>2</w:t>
-      </w:r>
-      <w:r>
-        <w:fldChar w:fldCharType="end"/>
-      </w:r>
+      <w:fldSimple w:instr=" SEQ Figure \* ARABIC ">
+        <w:r>
+          <w:rPr>
+            <w:noProof/>
+          </w:rPr>
+          <w:t>2</w:t>
+        </w:r>
+      </w:fldSimple>
+      <w:r>
+        <w:t>: Q&amp;A Opening webpage</w:t>
+      </w:r>
+      <w:bookmarkEnd w:id="12"/>
     </w:p>
     <w:p>
       <w:pPr>
@@ -8782,27 +9451,22 @@
           <w:szCs w:val="22"/>
         </w:rPr>
       </w:pPr>
+      <w:bookmarkStart w:id="13" w:name="_Toc373762713"/>
       <w:r>
         <w:t xml:space="preserve">Figure </w:t>
       </w:r>
-      <w:r>
-        <w:fldChar w:fldCharType="begin"/>
-      </w:r>
-      <w:r>
-        <w:instrText xml:space="preserve"> SEQ Figure \* ARABIC </w:instrText>
-      </w:r>
-      <w:r>
-        <w:fldChar w:fldCharType="separate"/>
-      </w:r>
-      <w:r>
-        <w:rPr>
-          <w:noProof/>
-        </w:rPr>
-        <w:t>3</w:t>
-      </w:r>
-      <w:r>
-        <w:fldChar w:fldCharType="end"/>
-      </w:r>
+      <w:fldSimple w:instr=" SEQ Figure \* ARABIC ">
+        <w:r>
+          <w:rPr>
+            <w:noProof/>
+          </w:rPr>
+          <w:t>3</w:t>
+        </w:r>
+      </w:fldSimple>
+      <w:r>
+        <w:t>: Question filters</w:t>
+      </w:r>
+      <w:bookmarkEnd w:id="13"/>
     </w:p>
     <w:p>
       <w:pPr>
@@ -8925,27 +9589,22 @@
         <w:pStyle w:val="Caption"/>
         <w:jc w:val="center"/>
       </w:pPr>
+      <w:bookmarkStart w:id="14" w:name="_Toc373762714"/>
       <w:r>
         <w:t xml:space="preserve">Figure </w:t>
       </w:r>
-      <w:r>
-        <w:fldChar w:fldCharType="begin"/>
-      </w:r>
-      <w:r>
-        <w:instrText xml:space="preserve"> SEQ Figure \* ARABIC </w:instrText>
-      </w:r>
-      <w:r>
-        <w:fldChar w:fldCharType="separate"/>
-      </w:r>
-      <w:r>
-        <w:rPr>
-          <w:noProof/>
-        </w:rPr>
-        <w:t>4</w:t>
-      </w:r>
-      <w:r>
-        <w:fldChar w:fldCharType="end"/>
-      </w:r>
+      <w:fldSimple w:instr=" SEQ Figure \* ARABIC ">
+        <w:r>
+          <w:rPr>
+            <w:noProof/>
+          </w:rPr>
+          <w:t>4</w:t>
+        </w:r>
+      </w:fldSimple>
+      <w:r>
+        <w:t>: Sample Answer page</w:t>
+      </w:r>
+      <w:bookmarkEnd w:id="14"/>
     </w:p>
     <w:p/>
     <w:p>
@@ -9109,27 +9768,22 @@
         <w:pStyle w:val="Caption"/>
         <w:jc w:val="center"/>
       </w:pPr>
+      <w:bookmarkStart w:id="15" w:name="_Toc373762715"/>
       <w:r>
         <w:t xml:space="preserve">Figure </w:t>
       </w:r>
-      <w:r>
-        <w:fldChar w:fldCharType="begin"/>
-      </w:r>
-      <w:r>
-        <w:instrText xml:space="preserve"> SEQ Figure \* ARABIC </w:instrText>
-      </w:r>
-      <w:r>
-        <w:fldChar w:fldCharType="separate"/>
-      </w:r>
-      <w:r>
-        <w:rPr>
-          <w:noProof/>
-        </w:rPr>
-        <w:t>5</w:t>
-      </w:r>
-      <w:r>
-        <w:fldChar w:fldCharType="end"/>
-      </w:r>
+      <w:fldSimple w:instr=" SEQ Figure \* ARABIC ">
+        <w:r>
+          <w:rPr>
+            <w:noProof/>
+          </w:rPr>
+          <w:t>5</w:t>
+        </w:r>
+      </w:fldSimple>
+      <w:r>
+        <w:t>: Sample ‘similar questions’</w:t>
+      </w:r>
+      <w:bookmarkEnd w:id="15"/>
     </w:p>
     <w:p/>
     <w:p/>
@@ -9229,27 +9883,22 @@
         <w:pStyle w:val="Caption"/>
         <w:jc w:val="center"/>
       </w:pPr>
+      <w:bookmarkStart w:id="16" w:name="_Toc373762716"/>
       <w:r>
         <w:t xml:space="preserve">Figure </w:t>
       </w:r>
-      <w:r>
-        <w:fldChar w:fldCharType="begin"/>
-      </w:r>
-      <w:r>
-        <w:instrText xml:space="preserve"> SEQ Figure \* ARABIC </w:instrText>
-      </w:r>
-      <w:r>
-        <w:fldChar w:fldCharType="separate"/>
-      </w:r>
-      <w:r>
-        <w:rPr>
-          <w:noProof/>
-        </w:rPr>
-        <w:t>6</w:t>
-      </w:r>
-      <w:r>
-        <w:fldChar w:fldCharType="end"/>
-      </w:r>
+      <w:fldSimple w:instr=" SEQ Figure \* ARABIC ">
+        <w:r>
+          <w:rPr>
+            <w:noProof/>
+          </w:rPr>
+          <w:t>6</w:t>
+        </w:r>
+      </w:fldSimple>
+      <w:r>
+        <w:t>: How it works page</w:t>
+      </w:r>
+      <w:bookmarkEnd w:id="16"/>
     </w:p>
     <w:p/>
     <w:p/>
@@ -9276,16 +9925,23 @@
           <w:szCs w:val="24"/>
         </w:rPr>
       </w:pPr>
-      <w:bookmarkStart w:id="10" w:name="_Toc373690349"/>
+      <w:bookmarkStart w:id="17" w:name="_Toc373690349"/>
       <w:r>
         <w:rPr>
           <w:rStyle w:val="Heading1Char"/>
           <w:u w:val="single"/>
         </w:rPr>
         <w:lastRenderedPageBreak/>
+        <w:t xml:space="preserve">Conclusions &amp; </w:t>
+      </w:r>
+      <w:r>
+        <w:rPr>
+          <w:rStyle w:val="Heading1Char"/>
+          <w:u w:val="single"/>
+        </w:rPr>
         <w:t>Future work</w:t>
       </w:r>
-      <w:bookmarkEnd w:id="10"/>
+      <w:bookmarkEnd w:id="17"/>
     </w:p>
     <w:p>
       <w:pPr>
@@ -9646,6 +10302,43 @@
           <w:szCs w:val="22"/>
         </w:rPr>
       </w:pPr>
+      <w:r>
+        <w:rPr>
+          <w:rFonts w:asciiTheme="majorHAnsi" w:hAnsiTheme="majorHAnsi" w:cs="LucidaGrande"/>
+          <w:sz w:val="22"/>
+          <w:szCs w:val="22"/>
+        </w:rPr>
+        <w:t>We have used a static database to create an index and all the indexing has been done a-priori. Therefore, here we could optimize on parameters such as ‘</w:t>
+      </w:r>
+      <w:proofErr w:type="spellStart"/>
+      <w:r>
+        <w:rPr>
+          <w:rFonts w:asciiTheme="majorHAnsi" w:hAnsiTheme="majorHAnsi" w:cs="LucidaGrande"/>
+          <w:sz w:val="22"/>
+          <w:szCs w:val="22"/>
+        </w:rPr>
+        <w:t>mergeFactor</w:t>
+      </w:r>
+      <w:proofErr w:type="spellEnd"/>
+      <w:r>
+        <w:rPr>
+          <w:rFonts w:asciiTheme="majorHAnsi" w:hAnsiTheme="majorHAnsi" w:cs="LucidaGrande"/>
+          <w:sz w:val="22"/>
+          <w:szCs w:val="22"/>
+        </w:rPr>
+        <w:t>’ and cache hits. By finding the optimum number of segments for merging, we could speed up our searching.</w:t>
+      </w:r>
+    </w:p>
+    <w:p>
+      <w:pPr>
+        <w:shd w:val="clear" w:color="auto" w:fill="FFFFFF"/>
+        <w:spacing w:before="0" w:after="0" w:line="240" w:lineRule="auto"/>
+        <w:rPr>
+          <w:rFonts w:asciiTheme="majorHAnsi" w:hAnsiTheme="majorHAnsi" w:cs="LucidaGrande"/>
+          <w:sz w:val="22"/>
+          <w:szCs w:val="22"/>
+        </w:rPr>
+      </w:pPr>
     </w:p>
     <w:p>
       <w:pPr>
@@ -9752,121 +10445,6 @@
     <w:p>
       <w:pPr>
         <w:pStyle w:val="ListParagraph"/>
-        <w:numPr>
-          <w:ilvl w:val="0"/>
-          <w:numId w:val="36"/>
-        </w:numPr>
-        <w:rPr>
-          <w:sz w:val="22"/>
-          <w:u w:val="single"/>
-        </w:rPr>
-      </w:pPr>
-      <w:r>
-        <w:rPr>
-          <w:sz w:val="22"/>
-          <w:u w:val="single"/>
-        </w:rPr>
-        <w:t>Location information</w:t>
-      </w:r>
-    </w:p>
-    <w:p>
-      <w:pPr>
-        <w:shd w:val="clear" w:color="auto" w:fill="FFFFFF"/>
-        <w:spacing w:before="0" w:after="0" w:line="240" w:lineRule="auto"/>
-        <w:rPr>
-          <w:rFonts w:asciiTheme="majorHAnsi" w:hAnsiTheme="majorHAnsi" w:cs="LucidaGrande"/>
-          <w:sz w:val="22"/>
-          <w:szCs w:val="22"/>
-        </w:rPr>
-      </w:pPr>
-      <w:r>
-        <w:rPr>
-          <w:sz w:val="22"/>
-        </w:rPr>
-        <w:t>For questions relating to places, such as ‘What is the capital of New York?</w:t>
-      </w:r>
-      <w:proofErr w:type="gramStart"/>
-      <w:r>
-        <w:rPr>
-          <w:sz w:val="22"/>
-        </w:rPr>
-        <w:t>’,</w:t>
-      </w:r>
-      <w:proofErr w:type="gramEnd"/>
-      <w:r>
-        <w:rPr>
-          <w:sz w:val="22"/>
-        </w:rPr>
-        <w:t xml:space="preserve"> we intend to use the geospatial feature of Solr in conjunction with the Google Map API to locate the place on the map.</w:t>
-      </w:r>
-      <w:r>
-        <w:rPr>
-          <w:rFonts w:asciiTheme="majorHAnsi" w:hAnsiTheme="majorHAnsi" w:cs="LucidaGrande"/>
-          <w:sz w:val="22"/>
-          <w:szCs w:val="22"/>
-        </w:rPr>
-        <w:t xml:space="preserve"> </w:t>
-      </w:r>
-      <w:r>
-        <w:rPr>
-          <w:rFonts w:asciiTheme="majorHAnsi" w:hAnsiTheme="majorHAnsi" w:cs="LucidaGrande"/>
-          <w:sz w:val="22"/>
-          <w:szCs w:val="22"/>
-        </w:rPr>
-        <w:t>Additionally, we could retrieve</w:t>
-      </w:r>
-      <w:r>
-        <w:rPr>
-          <w:rFonts w:asciiTheme="majorHAnsi" w:hAnsiTheme="majorHAnsi" w:cs="LucidaGrande"/>
-          <w:sz w:val="22"/>
-          <w:szCs w:val="22"/>
-        </w:rPr>
-        <w:t xml:space="preserve"> the user</w:t>
-      </w:r>
-      <w:r>
-        <w:rPr>
-          <w:rFonts w:asciiTheme="majorHAnsi" w:hAnsiTheme="majorHAnsi" w:cs="LucidaGrande"/>
-          <w:sz w:val="22"/>
-          <w:szCs w:val="22"/>
-        </w:rPr>
-        <w:t>’s</w:t>
-      </w:r>
-      <w:r>
-        <w:rPr>
-          <w:rFonts w:asciiTheme="majorHAnsi" w:hAnsiTheme="majorHAnsi" w:cs="LucidaGrande"/>
-          <w:sz w:val="22"/>
-          <w:szCs w:val="22"/>
-        </w:rPr>
-        <w:t xml:space="preserve"> loc</w:t>
-      </w:r>
-      <w:r>
-        <w:rPr>
-          <w:rFonts w:asciiTheme="majorHAnsi" w:hAnsiTheme="majorHAnsi" w:cs="LucidaGrande"/>
-          <w:sz w:val="22"/>
-          <w:szCs w:val="22"/>
-        </w:rPr>
-        <w:t xml:space="preserve">ation and show the distance he/she is from the </w:t>
-      </w:r>
-      <w:r>
-        <w:rPr>
-          <w:rFonts w:asciiTheme="majorHAnsi" w:hAnsiTheme="majorHAnsi" w:cs="LucidaGrande"/>
-          <w:sz w:val="22"/>
-          <w:szCs w:val="22"/>
-        </w:rPr>
-        <w:t>location</w:t>
-      </w:r>
-      <w:r>
-        <w:rPr>
-          <w:rFonts w:asciiTheme="majorHAnsi" w:hAnsiTheme="majorHAnsi" w:cs="LucidaGrande"/>
-          <w:sz w:val="22"/>
-          <w:szCs w:val="22"/>
-        </w:rPr>
-        <w:t xml:space="preserve"> in question.</w:t>
-      </w:r>
-    </w:p>
-    <w:p>
-      <w:pPr>
-        <w:pStyle w:val="ListParagraph"/>
         <w:shd w:val="clear" w:color="auto" w:fill="FFFFFF"/>
         <w:spacing w:before="0" w:after="0" w:line="240" w:lineRule="auto"/>
         <w:rPr>
@@ -9932,48 +10510,56 @@
           <w:sz w:val="22"/>
           <w:szCs w:val="22"/>
         </w:rPr>
+        <w:t xml:space="preserve">We could </w:t>
+      </w:r>
+      <w:r>
+        <w:rPr>
+          <w:rFonts w:asciiTheme="majorHAnsi" w:hAnsiTheme="majorHAnsi" w:cs="LucidaGrande"/>
+          <w:sz w:val="22"/>
+          <w:szCs w:val="22"/>
+        </w:rPr>
+        <w:t xml:space="preserve">expand the query by </w:t>
+      </w:r>
+      <w:r>
+        <w:rPr>
+          <w:rFonts w:asciiTheme="majorHAnsi" w:hAnsiTheme="majorHAnsi" w:cs="LucidaGrande"/>
+          <w:sz w:val="22"/>
+          <w:szCs w:val="22"/>
+        </w:rPr>
+        <w:t>keep</w:t>
+      </w:r>
+      <w:r>
+        <w:rPr>
+          <w:rFonts w:asciiTheme="majorHAnsi" w:hAnsiTheme="majorHAnsi" w:cs="LucidaGrande"/>
+          <w:sz w:val="22"/>
+          <w:szCs w:val="22"/>
+        </w:rPr>
+        <w:t>ing</w:t>
+      </w:r>
+      <w:r>
+        <w:rPr>
+          <w:rFonts w:asciiTheme="majorHAnsi" w:hAnsiTheme="majorHAnsi" w:cs="LucidaGrande"/>
+          <w:sz w:val="22"/>
+          <w:szCs w:val="22"/>
+        </w:rPr>
+        <w:t xml:space="preserve"> the synonyms of words we think could be used to define the verb in the user question and search the index for those too. </w:t>
+      </w:r>
+      <w:r>
+        <w:rPr>
+          <w:rFonts w:asciiTheme="majorHAnsi" w:hAnsiTheme="majorHAnsi" w:cs="LucidaGrande"/>
+          <w:sz w:val="22"/>
+          <w:szCs w:val="22"/>
+        </w:rPr>
+        <w:t xml:space="preserve">This could be </w:t>
+      </w:r>
+      <w:r>
+        <w:rPr>
+          <w:rFonts w:asciiTheme="majorHAnsi" w:hAnsiTheme="majorHAnsi" w:cs="LucidaGrande"/>
+          <w:sz w:val="22"/>
+          <w:szCs w:val="22"/>
+        </w:rPr>
         <w:lastRenderedPageBreak/>
-        <w:t xml:space="preserve">We could </w:t>
-      </w:r>
-      <w:r>
-        <w:rPr>
-          <w:rFonts w:asciiTheme="majorHAnsi" w:hAnsiTheme="majorHAnsi" w:cs="LucidaGrande"/>
-          <w:sz w:val="22"/>
-          <w:szCs w:val="22"/>
-        </w:rPr>
-        <w:t xml:space="preserve">expand the query by </w:t>
-      </w:r>
-      <w:r>
-        <w:rPr>
-          <w:rFonts w:asciiTheme="majorHAnsi" w:hAnsiTheme="majorHAnsi" w:cs="LucidaGrande"/>
-          <w:sz w:val="22"/>
-          <w:szCs w:val="22"/>
-        </w:rPr>
-        <w:t>keep</w:t>
-      </w:r>
-      <w:r>
-        <w:rPr>
-          <w:rFonts w:asciiTheme="majorHAnsi" w:hAnsiTheme="majorHAnsi" w:cs="LucidaGrande"/>
-          <w:sz w:val="22"/>
-          <w:szCs w:val="22"/>
-        </w:rPr>
-        <w:t>ing</w:t>
-      </w:r>
-      <w:r>
-        <w:rPr>
-          <w:rFonts w:asciiTheme="majorHAnsi" w:hAnsiTheme="majorHAnsi" w:cs="LucidaGrande"/>
-          <w:sz w:val="22"/>
-          <w:szCs w:val="22"/>
-        </w:rPr>
-        <w:t xml:space="preserve"> the synonyms of words we think could be used to define the verb in the user question and search the index for those too. </w:t>
-      </w:r>
-      <w:r>
-        <w:rPr>
-          <w:rFonts w:asciiTheme="majorHAnsi" w:hAnsiTheme="majorHAnsi" w:cs="LucidaGrande"/>
-          <w:sz w:val="22"/>
-          <w:szCs w:val="22"/>
-        </w:rPr>
-        <w:t xml:space="preserve">This could be implemented by choosing the synonym </w:t>
+        <w:t xml:space="preserve">implemented by choosing the synonym </w:t>
       </w:r>
       <w:r>
         <w:rPr>
@@ -10299,13 +10885,23 @@
                 <w:lang w:eastAsia="en-US"/>
               </w:rPr>
             </w:pPr>
-            <w:r>
-              <w:rPr>
-                <w:rFonts w:asciiTheme="majorHAnsi" w:eastAsia="Times New Roman" w:hAnsiTheme="majorHAnsi" w:cs="Times New Roman"/>
-                <w:color w:val="000000"/>
-                <w:lang w:eastAsia="en-US"/>
-              </w:rPr>
-              <w:t xml:space="preserve">Solr </w:t>
+            <w:proofErr w:type="spellStart"/>
+            <w:r>
+              <w:rPr>
+                <w:rFonts w:asciiTheme="majorHAnsi" w:eastAsia="Times New Roman" w:hAnsiTheme="majorHAnsi" w:cs="Times New Roman"/>
+                <w:color w:val="000000"/>
+                <w:lang w:eastAsia="en-US"/>
+              </w:rPr>
+              <w:t>Solr</w:t>
+            </w:r>
+            <w:proofErr w:type="spellEnd"/>
+            <w:r>
+              <w:rPr>
+                <w:rFonts w:asciiTheme="majorHAnsi" w:eastAsia="Times New Roman" w:hAnsiTheme="majorHAnsi" w:cs="Times New Roman"/>
+                <w:color w:val="000000"/>
+                <w:lang w:eastAsia="en-US"/>
+              </w:rPr>
+              <w:t xml:space="preserve"> </w:t>
             </w:r>
             <w:r>
               <w:rPr>
@@ -11396,8 +11992,6 @@
           <w:szCs w:val="22"/>
         </w:rPr>
       </w:pPr>
-      <w:bookmarkStart w:id="11" w:name="_GoBack"/>
-      <w:bookmarkEnd w:id="11"/>
     </w:p>
     <w:p>
       <w:pPr>
@@ -11949,6 +12543,7 @@
       <w:rPr>
         <w:noProof/>
         <w:color w:val="00A0B8" w:themeColor="accent1"/>
+        <w:lang w:eastAsia="en-US"/>
       </w:rPr>
       <mc:AlternateContent>
         <mc:Choice Requires="wps">
@@ -12074,7 +12669,7 @@
         <w:color w:val="00A0B8" w:themeColor="accent1"/>
         <w:sz w:val="20"/>
       </w:rPr>
-      <w:t>17</w:t>
+      <w:t>2</w:t>
     </w:r>
     <w:r>
       <w:rPr>
@@ -12144,6 +12739,7 @@
       <w:rPr>
         <w:noProof/>
         <w:color w:val="000000"/>
+        <w:lang w:eastAsia="en-US"/>
       </w:rPr>
       <mc:AlternateContent>
         <mc:Choice Requires="wps">
@@ -15693,6 +16289,119 @@
     </w:lvl>
   </w:abstractNum>
   <w:abstractNum w:abstractNumId="34">
+    <w:nsid w:val="77CC254A"/>
+    <w:multiLevelType w:val="hybridMultilevel"/>
+    <w:tmpl w:val="6A269F50"/>
+    <w:lvl w:ilvl="0" w:tplc="04090001">
+      <w:start w:val="1"/>
+      <w:numFmt w:val="bullet"/>
+      <w:lvlText w:val=""/>
+      <w:lvlJc w:val="left"/>
+      <w:pPr>
+        <w:ind w:left="720" w:hanging="360"/>
+      </w:pPr>
+      <w:rPr>
+        <w:rFonts w:ascii="Symbol" w:hAnsi="Symbol" w:hint="default"/>
+      </w:rPr>
+    </w:lvl>
+    <w:lvl w:ilvl="1" w:tplc="04090003" w:tentative="1">
+      <w:start w:val="1"/>
+      <w:numFmt w:val="bullet"/>
+      <w:lvlText w:val="o"/>
+      <w:lvlJc w:val="left"/>
+      <w:pPr>
+        <w:ind w:left="1440" w:hanging="360"/>
+      </w:pPr>
+      <w:rPr>
+        <w:rFonts w:ascii="Courier New" w:hAnsi="Courier New" w:cs="Courier New" w:hint="default"/>
+      </w:rPr>
+    </w:lvl>
+    <w:lvl w:ilvl="2" w:tplc="04090005" w:tentative="1">
+      <w:start w:val="1"/>
+      <w:numFmt w:val="bullet"/>
+      <w:lvlText w:val=""/>
+      <w:lvlJc w:val="left"/>
+      <w:pPr>
+        <w:ind w:left="2160" w:hanging="360"/>
+      </w:pPr>
+      <w:rPr>
+        <w:rFonts w:ascii="Wingdings" w:hAnsi="Wingdings" w:hint="default"/>
+      </w:rPr>
+    </w:lvl>
+    <w:lvl w:ilvl="3" w:tplc="04090001" w:tentative="1">
+      <w:start w:val="1"/>
+      <w:numFmt w:val="bullet"/>
+      <w:lvlText w:val=""/>
+      <w:lvlJc w:val="left"/>
+      <w:pPr>
+        <w:ind w:left="2880" w:hanging="360"/>
+      </w:pPr>
+      <w:rPr>
+        <w:rFonts w:ascii="Symbol" w:hAnsi="Symbol" w:hint="default"/>
+      </w:rPr>
+    </w:lvl>
+    <w:lvl w:ilvl="4" w:tplc="04090003" w:tentative="1">
+      <w:start w:val="1"/>
+      <w:numFmt w:val="bullet"/>
+      <w:lvlText w:val="o"/>
+      <w:lvlJc w:val="left"/>
+      <w:pPr>
+        <w:ind w:left="3600" w:hanging="360"/>
+      </w:pPr>
+      <w:rPr>
+        <w:rFonts w:ascii="Courier New" w:hAnsi="Courier New" w:cs="Courier New" w:hint="default"/>
+      </w:rPr>
+    </w:lvl>
+    <w:lvl w:ilvl="5" w:tplc="04090005" w:tentative="1">
+      <w:start w:val="1"/>
+      <w:numFmt w:val="bullet"/>
+      <w:lvlText w:val=""/>
+      <w:lvlJc w:val="left"/>
+      <w:pPr>
+        <w:ind w:left="4320" w:hanging="360"/>
+      </w:pPr>
+      <w:rPr>
+        <w:rFonts w:ascii="Wingdings" w:hAnsi="Wingdings" w:hint="default"/>
+      </w:rPr>
+    </w:lvl>
+    <w:lvl w:ilvl="6" w:tplc="04090001" w:tentative="1">
+      <w:start w:val="1"/>
+      <w:numFmt w:val="bullet"/>
+      <w:lvlText w:val=""/>
+      <w:lvlJc w:val="left"/>
+      <w:pPr>
+        <w:ind w:left="5040" w:hanging="360"/>
+      </w:pPr>
+      <w:rPr>
+        <w:rFonts w:ascii="Symbol" w:hAnsi="Symbol" w:hint="default"/>
+      </w:rPr>
+    </w:lvl>
+    <w:lvl w:ilvl="7" w:tplc="04090003" w:tentative="1">
+      <w:start w:val="1"/>
+      <w:numFmt w:val="bullet"/>
+      <w:lvlText w:val="o"/>
+      <w:lvlJc w:val="left"/>
+      <w:pPr>
+        <w:ind w:left="5760" w:hanging="360"/>
+      </w:pPr>
+      <w:rPr>
+        <w:rFonts w:ascii="Courier New" w:hAnsi="Courier New" w:cs="Courier New" w:hint="default"/>
+      </w:rPr>
+    </w:lvl>
+    <w:lvl w:ilvl="8" w:tplc="04090005" w:tentative="1">
+      <w:start w:val="1"/>
+      <w:numFmt w:val="bullet"/>
+      <w:lvlText w:val=""/>
+      <w:lvlJc w:val="left"/>
+      <w:pPr>
+        <w:ind w:left="6480" w:hanging="360"/>
+      </w:pPr>
+      <w:rPr>
+        <w:rFonts w:ascii="Wingdings" w:hAnsi="Wingdings" w:hint="default"/>
+      </w:rPr>
+    </w:lvl>
+  </w:abstractNum>
+  <w:abstractNum w:abstractNumId="35">
     <w:nsid w:val="78465EE9"/>
     <w:multiLevelType w:val="hybridMultilevel"/>
     <w:tmpl w:val="3FFC0088"/>
@@ -15806,7 +16515,7 @@
       </w:rPr>
     </w:lvl>
   </w:abstractNum>
-  <w:abstractNum w:abstractNumId="35">
+  <w:abstractNum w:abstractNumId="36">
     <w:nsid w:val="7B5D6000"/>
     <w:multiLevelType w:val="multilevel"/>
     <w:tmpl w:val="B366EB38"/>
@@ -15989,7 +16698,7 @@
     <w:abstractNumId w:val="11"/>
   </w:num>
   <w:num w:numId="31">
-    <w:abstractNumId w:val="35"/>
+    <w:abstractNumId w:val="36"/>
   </w:num>
   <w:num w:numId="32">
     <w:abstractNumId w:val="23"/>
@@ -16010,13 +16719,16 @@
     <w:abstractNumId w:val="8"/>
   </w:num>
   <w:num w:numId="38">
-    <w:abstractNumId w:val="34"/>
+    <w:abstractNumId w:val="35"/>
   </w:num>
   <w:num w:numId="39">
     <w:abstractNumId w:val="19"/>
   </w:num>
   <w:num w:numId="40">
     <w:abstractNumId w:val="22"/>
+  </w:num>
+  <w:num w:numId="41">
+    <w:abstractNumId w:val="34"/>
   </w:num>
 </w:numbering>
 </file>
@@ -17196,6 +17908,17 @@
       <w:szCs w:val="24"/>
     </w:rPr>
   </w:style>
+  <w:style w:type="paragraph" w:styleId="TableofFigures">
+    <w:name w:val="table of figures"/>
+    <w:basedOn w:val="Normal"/>
+    <w:next w:val="Normal"/>
+    <w:uiPriority w:val="99"/>
+    <w:unhideWhenUsed/>
+    <w:rsid w:val="001818E4"/>
+    <w:pPr>
+      <w:spacing w:after="0"/>
+    </w:pPr>
+  </w:style>
 </w:styles>
 </file>
 
@@ -17396,6 +18119,7 @@
     <w:rsid w:val="00BE707C"/>
     <w:rsid w:val="00C41E9F"/>
     <w:rsid w:val="00CA5A91"/>
+    <w:rsid w:val="00E20ACB"/>
     <w:rsid w:val="00E47824"/>
   </w:rsids>
   <m:mathPr>
@@ -18279,7 +19003,7 @@
 </file>
 
 <file path=customXml/itemProps3.xml><?xml version="1.0" encoding="utf-8"?>
-<ds:datastoreItem xmlns:ds="http://schemas.openxmlformats.org/officeDocument/2006/customXml" ds:itemID="{357C61D3-D8C6-4230-8610-5F4D56FCB9B0}">
+<ds:datastoreItem xmlns:ds="http://schemas.openxmlformats.org/officeDocument/2006/customXml" ds:itemID="{2ADC592B-4DB6-47CE-8554-5426F8A5B7A4}">
   <ds:schemaRefs>
     <ds:schemaRef ds:uri="http://schemas.openxmlformats.org/officeDocument/2006/bibliography"/>
   </ds:schemaRefs>

</xml_diff>